<commit_message>
so this cannot be empty?
</commit_message>
<xml_diff>
--- a/controller_board/Explaination of BOM.docx
+++ b/controller_board/Explaination of BOM.docx
@@ -140,21 +140,7 @@
               <w:rFonts w:ascii="Cambria Math" w:hAnsi="Cambria Math"/>
               <w:lang w:val="en-US"/>
             </w:rPr>
-            <m:t>R41+R42=5</m:t>
-          </m:r>
-          <m:r>
-            <w:rPr>
-              <w:rFonts w:ascii="Cambria Math" w:hAnsi="Cambria Math"/>
-              <w:lang w:val="en-US"/>
-            </w:rPr>
-            <m:t>4</m:t>
-          </m:r>
-          <m:r>
-            <w:rPr>
-              <w:rFonts w:ascii="Cambria Math" w:hAnsi="Cambria Math"/>
-              <w:lang w:val="en-US"/>
-            </w:rPr>
-            <m:t>k</m:t>
+            <m:t>R41+R42=54k</m:t>
           </m:r>
           <m:r>
             <m:rPr>
@@ -233,13 +219,6 @@
               </m:r>
             </m:num>
             <m:den>
-              <m:r>
-                <w:rPr>
-                  <w:rFonts w:ascii="Cambria Math" w:hAnsi="Cambria Math"/>
-                  <w:lang w:val="en-US"/>
-                </w:rPr>
-                <m:t>-</m:t>
-              </m:r>
               <m:r>
                 <w:rPr>
                   <w:rFonts w:ascii="Cambria Math" w:hAnsi="Cambria Math"/>
@@ -392,14 +371,7 @@
                             <w:rFonts w:ascii="Cambria Math" w:hAnsi="Cambria Math"/>
                             <w:lang w:val="en-US"/>
                           </w:rPr>
-                          <m:t>s=2⋅π</m:t>
-                        </m:r>
-                        <m:r>
-                          <w:rPr>
-                            <w:rFonts w:ascii="Cambria Math" w:hAnsi="Cambria Math"/>
-                            <w:lang w:val="en-US"/>
-                          </w:rPr>
-                          <m:t>⋅20</m:t>
+                          <m:t>s=2⋅π⋅20</m:t>
                         </m:r>
                       </m:e>
                     </m:mr>
@@ -423,340 +395,31 @@
           <w:b/>
           <w:lang w:val="en-US"/>
         </w:rPr>
-        <w:t>Pedal switch circuit added. Calculated by:</w:t>
-      </w:r>
-    </w:p>
-    <w:p>
-      <w:pPr>
-        <w:rPr>
-          <w:rFonts w:eastAsiaTheme="minorEastAsia"/>
-          <w:lang w:val="en-US"/>
-        </w:rPr>
-      </w:pPr>
-      <m:oMathPara>
-        <m:oMath>
-          <m:r>
-            <w:rPr>
-              <w:rFonts w:ascii="Cambria Math" w:hAnsi="Cambria Math"/>
-              <w:lang w:val="en-US"/>
-            </w:rPr>
-            <m:t>R43+R44+R45=64 k</m:t>
-          </m:r>
-          <m:r>
-            <m:rPr>
-              <m:sty m:val="p"/>
-            </m:rPr>
-            <w:rPr>
-              <w:rFonts w:ascii="Cambria Math" w:hAnsi="Cambria Math"/>
-              <w:lang w:val="en-US"/>
-            </w:rPr>
-            <m:t>Ω</m:t>
-          </m:r>
-        </m:oMath>
-      </m:oMathPara>
-    </w:p>
-    <w:p>
-      <w:pPr>
-        <w:rPr>
-          <w:rFonts w:eastAsiaTheme="minorEastAsia"/>
-          <w:lang w:val="en-US"/>
-        </w:rPr>
-      </w:pPr>
-      <m:oMathPara>
-        <m:oMath>
-          <m:sSub>
-            <m:sSubPr>
-              <m:ctrlPr>
-                <w:rPr>
-                  <w:rFonts w:ascii="Cambria Math" w:eastAsiaTheme="minorEastAsia" w:hAnsi="Cambria Math"/>
-                  <w:i/>
-                  <w:lang w:val="en-US"/>
-                </w:rPr>
-              </m:ctrlPr>
-            </m:sSubPr>
-            <m:e>
-              <m:r>
-                <w:rPr>
-                  <w:rFonts w:ascii="Cambria Math" w:eastAsiaTheme="minorEastAsia" w:hAnsi="Cambria Math"/>
-                  <w:lang w:val="en-US"/>
-                </w:rPr>
-                <m:t>V</m:t>
-              </m:r>
-            </m:e>
-            <m:sub>
-              <m:r>
-                <w:rPr>
-                  <w:rFonts w:ascii="Cambria Math" w:eastAsiaTheme="minorEastAsia" w:hAnsi="Cambria Math"/>
-                  <w:lang w:val="en-US"/>
-                </w:rPr>
-                <m:t>zybo</m:t>
-              </m:r>
-            </m:sub>
-          </m:sSub>
-          <m:r>
-            <w:rPr>
-              <w:rFonts w:ascii="Cambria Math" w:eastAsiaTheme="minorEastAsia" w:hAnsi="Cambria Math"/>
-              <w:lang w:val="en-US"/>
-            </w:rPr>
-            <m:t>=</m:t>
-          </m:r>
-          <m:f>
-            <m:fPr>
-              <m:ctrlPr>
-                <w:rPr>
-                  <w:rFonts w:ascii="Cambria Math" w:eastAsiaTheme="minorEastAsia" w:hAnsi="Cambria Math"/>
-                  <w:i/>
-                  <w:lang w:val="en-US"/>
-                </w:rPr>
-              </m:ctrlPr>
-            </m:fPr>
-            <m:num>
-              <m:r>
-                <w:rPr>
-                  <w:rFonts w:ascii="Cambria Math" w:eastAsiaTheme="minorEastAsia" w:hAnsi="Cambria Math"/>
-                  <w:lang w:val="en-US"/>
-                </w:rPr>
-                <m:t>R45</m:t>
-              </m:r>
-            </m:num>
-            <m:den>
-              <m:r>
-                <w:rPr>
-                  <w:rFonts w:ascii="Cambria Math" w:eastAsiaTheme="minorEastAsia" w:hAnsi="Cambria Math"/>
-                  <w:lang w:val="en-US"/>
-                </w:rPr>
-                <m:t>sC</m:t>
-              </m:r>
-              <m:d>
-                <m:dPr>
-                  <m:ctrlPr>
-                    <w:rPr>
-                      <w:rFonts w:ascii="Cambria Math" w:eastAsiaTheme="minorEastAsia" w:hAnsi="Cambria Math"/>
-                      <w:i/>
-                      <w:lang w:val="en-US"/>
-                    </w:rPr>
-                  </m:ctrlPr>
-                </m:dPr>
-                <m:e>
-                  <m:r>
-                    <w:rPr>
-                      <w:rFonts w:ascii="Cambria Math" w:eastAsiaTheme="minorEastAsia" w:hAnsi="Cambria Math"/>
-                      <w:lang w:val="en-US"/>
-                    </w:rPr>
-                    <m:t>R43+R44</m:t>
-                  </m:r>
-                </m:e>
-              </m:d>
-              <m:r>
-                <w:rPr>
-                  <w:rFonts w:ascii="Cambria Math" w:eastAsiaTheme="minorEastAsia" w:hAnsi="Cambria Math"/>
-                  <w:lang w:val="en-US"/>
-                </w:rPr>
-                <m:t>⋅R45+R43+R44+R45</m:t>
-              </m:r>
-            </m:den>
-          </m:f>
-          <m:r>
-            <w:rPr>
-              <w:rFonts w:ascii="Cambria Math" w:eastAsiaTheme="minorEastAsia" w:hAnsi="Cambria Math"/>
-              <w:lang w:val="en-US"/>
-            </w:rPr>
-            <m:t>=</m:t>
-          </m:r>
-          <m:r>
-            <w:rPr>
-              <w:rFonts w:ascii="Cambria Math" w:hAnsi="Cambria Math"/>
-              <w:lang w:val="en-US"/>
-            </w:rPr>
-            <m:t xml:space="preserve"> </m:t>
-          </m:r>
-          <m:d>
-            <m:dPr>
-              <m:begChr m:val="{"/>
-              <m:endChr m:val=""/>
-              <m:ctrlPr>
-                <w:rPr>
-                  <w:rFonts w:ascii="Cambria Math" w:hAnsi="Cambria Math"/>
-                  <w:i/>
-                  <w:lang w:val="en-US"/>
-                </w:rPr>
-              </m:ctrlPr>
-            </m:dPr>
-            <m:e>
-              <m:eqArr>
-                <m:eqArrPr>
-                  <m:ctrlPr>
-                    <w:rPr>
-                      <w:rFonts w:ascii="Cambria Math" w:hAnsi="Cambria Math"/>
-                      <w:i/>
-                      <w:lang w:val="en-US"/>
-                    </w:rPr>
-                  </m:ctrlPr>
-                </m:eqArrPr>
-                <m:e>
-                  <m:m>
-                    <m:mPr>
-                      <m:mcs>
-                        <m:mc>
-                          <m:mcPr>
-                            <m:count m:val="2"/>
-                            <m:mcJc m:val="center"/>
-                          </m:mcPr>
-                        </m:mc>
-                      </m:mcs>
-                      <m:ctrlPr>
-                        <w:rPr>
-                          <w:rFonts w:ascii="Cambria Math" w:hAnsi="Cambria Math"/>
-                          <w:i/>
-                          <w:lang w:val="en-US"/>
-                        </w:rPr>
-                      </m:ctrlPr>
-                    </m:mPr>
-                    <m:mr>
-                      <m:e>
-                        <m:r>
-                          <w:rPr>
-                            <w:rFonts w:ascii="Cambria Math" w:hAnsi="Cambria Math"/>
-                            <w:lang w:val="en-US"/>
-                          </w:rPr>
-                          <m:t>3.3</m:t>
-                        </m:r>
-                        <m:r>
-                          <w:rPr>
-                            <w:rFonts w:ascii="Cambria Math" w:hAnsi="Cambria Math"/>
-                            <w:lang w:val="en-US"/>
-                          </w:rPr>
-                          <m:t>V</m:t>
-                        </m:r>
-                      </m:e>
-                      <m:e>
-                        <m:r>
-                          <w:rPr>
-                            <w:rFonts w:ascii="Cambria Math" w:hAnsi="Cambria Math"/>
-                            <w:lang w:val="en-US"/>
-                          </w:rPr>
-                          <m:t>s=0</m:t>
-                        </m:r>
-                      </m:e>
-                    </m:mr>
-                  </m:m>
-                </m:e>
-                <m:e>
-                  <m:m>
-                    <m:mPr>
-                      <m:mcs>
-                        <m:mc>
-                          <m:mcPr>
-                            <m:count m:val="2"/>
-                            <m:mcJc m:val="center"/>
-                          </m:mcPr>
-                        </m:mc>
-                      </m:mcs>
-                      <m:ctrlPr>
-                        <w:rPr>
-                          <w:rFonts w:ascii="Cambria Math" w:hAnsi="Cambria Math"/>
-                          <w:i/>
-                          <w:lang w:val="en-US"/>
-                        </w:rPr>
-                      </m:ctrlPr>
-                    </m:mPr>
-                    <m:mr>
-                      <m:e>
-                        <m:f>
-                          <m:fPr>
-                            <m:ctrlPr>
-                              <w:rPr>
-                                <w:rFonts w:ascii="Cambria Math" w:hAnsi="Cambria Math"/>
-                                <w:i/>
-                                <w:lang w:val="en-US"/>
-                              </w:rPr>
-                            </m:ctrlPr>
-                          </m:fPr>
-                          <m:num>
-                            <m:rad>
-                              <m:radPr>
-                                <m:degHide m:val="1"/>
-                                <m:ctrlPr>
-                                  <w:rPr>
-                                    <w:rFonts w:ascii="Cambria Math" w:hAnsi="Cambria Math"/>
-                                    <w:i/>
-                                    <w:lang w:val="en-US"/>
-                                  </w:rPr>
-                                </m:ctrlPr>
-                              </m:radPr>
-                              <m:deg/>
-                              <m:e>
-                                <m:r>
-                                  <w:rPr>
-                                    <w:rFonts w:ascii="Cambria Math" w:hAnsi="Cambria Math"/>
-                                    <w:lang w:val="en-US"/>
-                                  </w:rPr>
-                                  <m:t>2</m:t>
-                                </m:r>
-                              </m:e>
-                            </m:rad>
-                          </m:num>
-                          <m:den>
-                            <m:r>
-                              <w:rPr>
-                                <w:rFonts w:ascii="Cambria Math" w:hAnsi="Cambria Math"/>
-                                <w:lang w:val="en-US"/>
-                              </w:rPr>
-                              <m:t>2</m:t>
-                            </m:r>
-                          </m:den>
-                        </m:f>
-                      </m:e>
-                      <m:e>
-                        <m:r>
-                          <w:rPr>
-                            <w:rFonts w:ascii="Cambria Math" w:hAnsi="Cambria Math"/>
-                            <w:lang w:val="en-US"/>
-                          </w:rPr>
-                          <m:t>s=2⋅π⋅</m:t>
-                        </m:r>
-                        <m:r>
-                          <w:rPr>
-                            <w:rFonts w:ascii="Cambria Math" w:hAnsi="Cambria Math"/>
-                            <w:lang w:val="en-US"/>
-                          </w:rPr>
-                          <m:t>10</m:t>
-                        </m:r>
-                        <m:r>
-                          <w:rPr>
-                            <w:rFonts w:ascii="Cambria Math" w:hAnsi="Cambria Math"/>
-                            <w:lang w:val="en-US"/>
-                          </w:rPr>
-                          <m:t>0</m:t>
-                        </m:r>
-                      </m:e>
-                    </m:mr>
-                  </m:m>
-                </m:e>
-              </m:eqArr>
-            </m:e>
-          </m:d>
-        </m:oMath>
-      </m:oMathPara>
-    </w:p>
-    <w:p>
-      <w:pPr>
-        <w:rPr>
-          <w:rFonts w:eastAsiaTheme="minorEastAsia"/>
-          <w:lang w:val="en-US"/>
-        </w:rPr>
-      </w:pPr>
-      <m:oMathPara>
-        <m:oMath>
-          <m:r>
-            <w:rPr>
-              <w:rFonts w:ascii="Cambria Math" w:eastAsiaTheme="minorEastAsia" w:hAnsi="Cambria Math"/>
-              <w:lang w:val="en-US"/>
-            </w:rPr>
-            <m:t>R34=2⋅R44</m:t>
-          </m:r>
-        </m:oMath>
-      </m:oMathPara>
+        <w:t xml:space="preserve">Pedal switch </w:t>
+      </w:r>
+      <w:r>
+        <w:rPr>
+          <w:b/>
+          <w:lang w:val="en-US"/>
+        </w:rPr>
+        <w:t xml:space="preserve">utilizes a pull up resistor in the </w:t>
+      </w:r>
+      <w:proofErr w:type="spellStart"/>
+      <w:r>
+        <w:rPr>
+          <w:b/>
+          <w:lang w:val="en-US"/>
+        </w:rPr>
+        <w:t>Zybo</w:t>
+      </w:r>
+      <w:proofErr w:type="spellEnd"/>
+      <w:r>
+        <w:rPr>
+          <w:b/>
+          <w:lang w:val="en-US"/>
+        </w:rPr>
+        <w:t>:</w:t>
+      </w:r>
     </w:p>
     <w:p>
       <w:pPr>
@@ -1211,131 +874,117 @@
           <w:rFonts w:eastAsiaTheme="minorEastAsia"/>
           <w:lang w:val="en-US"/>
         </w:rPr>
-        <w:t xml:space="preserve">(R11, R27 and R16 </w:t>
-      </w:r>
-      <w:proofErr w:type="gramStart"/>
-      <w:r>
-        <w:rPr>
-          <w:rFonts w:eastAsiaTheme="minorEastAsia"/>
-          <w:lang w:val="en-US"/>
-        </w:rPr>
-        <w:t xml:space="preserve">are </w:t>
-      </w:r>
-      <w:r>
-        <w:rPr>
-          <w:rFonts w:eastAsiaTheme="minorEastAsia"/>
-          <w:lang w:val="en-US"/>
-        </w:rPr>
-        <w:t>moved</w:t>
-      </w:r>
-      <w:proofErr w:type="gramEnd"/>
-      <w:r>
-        <w:rPr>
-          <w:rFonts w:eastAsiaTheme="minorEastAsia"/>
-          <w:lang w:val="en-US"/>
-        </w:rPr>
-        <w:t xml:space="preserve"> to be in series with filter </w:t>
-      </w:r>
-      <w:proofErr w:type="spellStart"/>
-      <w:r>
-        <w:rPr>
-          <w:rFonts w:eastAsiaTheme="minorEastAsia"/>
-          <w:lang w:val="en-US"/>
-        </w:rPr>
-        <w:t>opamp</w:t>
-      </w:r>
-      <w:proofErr w:type="spellEnd"/>
-      <w:r>
-        <w:rPr>
-          <w:rFonts w:eastAsiaTheme="minorEastAsia"/>
-          <w:lang w:val="en-US"/>
-        </w:rPr>
-        <w:t xml:space="preserve"> inverting pin</w:t>
-      </w:r>
-      <w:r>
-        <w:rPr>
-          <w:rFonts w:eastAsiaTheme="minorEastAsia"/>
-          <w:lang w:val="en-US"/>
-        </w:rPr>
-        <w:t>)</w:t>
-      </w:r>
-    </w:p>
-    <w:p>
-      <w:pPr>
-        <w:rPr>
-          <w:rFonts w:eastAsiaTheme="minorEastAsia"/>
-          <w:lang w:val="en-US"/>
-        </w:rPr>
-      </w:pPr>
-      <w:r>
-        <w:rPr>
-          <w:rFonts w:eastAsiaTheme="minorEastAsia"/>
-          <w:lang w:val="en-US"/>
-        </w:rPr>
-        <w:t xml:space="preserve">We do not have functions for calculating the diode circuit resistors, but it works in </w:t>
-      </w:r>
-      <w:proofErr w:type="spellStart"/>
-      <w:r>
-        <w:rPr>
-          <w:rFonts w:eastAsiaTheme="minorEastAsia"/>
-          <w:lang w:val="en-US"/>
-        </w:rPr>
-        <w:t>simscape</w:t>
-      </w:r>
-      <w:proofErr w:type="spellEnd"/>
-      <w:r>
-        <w:rPr>
-          <w:rFonts w:eastAsiaTheme="minorEastAsia"/>
-          <w:lang w:val="en-US"/>
-        </w:rPr>
-        <w:t>.</w:t>
-      </w:r>
-    </w:p>
-    <w:p>
-      <w:pPr>
-        <w:rPr>
-          <w:rFonts w:eastAsiaTheme="minorEastAsia"/>
-          <w:lang w:val="en-US"/>
-        </w:rPr>
-      </w:pPr>
-      <w:r>
-        <w:rPr>
-          <w:rFonts w:eastAsiaTheme="minorEastAsia"/>
-          <w:lang w:val="en-US"/>
-        </w:rPr>
-        <w:t>Gives full rectifier with 0.5 gain</w:t>
-      </w:r>
-    </w:p>
-    <w:p>
-      <w:pPr>
-        <w:rPr>
-          <w:rFonts w:eastAsiaTheme="minorEastAsia"/>
-          <w:lang w:val="en-US"/>
-        </w:rPr>
-      </w:pPr>
-      <w:r>
-        <w:rPr>
-          <w:rFonts w:eastAsiaTheme="minorEastAsia"/>
-          <w:lang w:val="en-US"/>
-        </w:rPr>
-        <w:t>Diodes U${74</w:t>
-      </w:r>
-      <w:proofErr w:type="gramStart"/>
-      <w:r>
-        <w:rPr>
-          <w:rFonts w:eastAsiaTheme="minorEastAsia"/>
-          <w:lang w:val="en-US"/>
-        </w:rPr>
-        <w:t>,75</w:t>
-      </w:r>
-      <w:proofErr w:type="gramEnd"/>
-      <w:r>
-        <w:rPr>
-          <w:rFonts w:eastAsiaTheme="minorEastAsia"/>
-          <w:lang w:val="en-US"/>
-        </w:rPr>
-        <w:t>} must be turned around.</w:t>
-      </w:r>
+        <w:t xml:space="preserve">Circuit developed like on this page: </w:t>
+      </w:r>
+      <w:hyperlink r:id="rId4" w:history="1">
+        <w:r>
+          <w:rPr>
+            <w:rStyle w:val="Hyperlink"/>
+            <w:rFonts w:eastAsiaTheme="minorEastAsia"/>
+            <w:lang w:val="en-US"/>
+          </w:rPr>
+          <w:t>http://sound.westhost.com/appnotes/an001.htm</w:t>
+        </w:r>
+      </w:hyperlink>
+    </w:p>
+    <w:p>
+      <w:pPr>
+        <w:rPr>
+          <w:rFonts w:eastAsiaTheme="minorEastAsia"/>
+          <w:lang w:val="en-US"/>
+        </w:rPr>
+      </w:pPr>
+      <w:r>
+        <w:rPr>
+          <w:rFonts w:eastAsiaTheme="minorEastAsia"/>
+          <w:lang w:val="en-US"/>
+        </w:rPr>
+        <w:t>Filter calculated as</w:t>
+      </w:r>
+    </w:p>
+    <w:p>
+      <w:pPr>
+        <w:rPr>
+          <w:rFonts w:eastAsiaTheme="minorEastAsia"/>
+          <w:lang w:val="en-US"/>
+        </w:rPr>
+      </w:pPr>
+      <m:oMathPara>
+        <m:oMath>
+          <m:sSub>
+            <m:sSubPr>
+              <m:ctrlPr>
+                <w:rPr>
+                  <w:rFonts w:ascii="Cambria Math" w:eastAsiaTheme="minorEastAsia" w:hAnsi="Cambria Math"/>
+                  <w:i/>
+                  <w:lang w:val="en-US"/>
+                </w:rPr>
+              </m:ctrlPr>
+            </m:sSubPr>
+            <m:e>
+              <m:r>
+                <w:rPr>
+                  <w:rFonts w:ascii="Cambria Math" w:eastAsiaTheme="minorEastAsia" w:hAnsi="Cambria Math"/>
+                  <w:lang w:val="en-US"/>
+                </w:rPr>
+                <m:t>ω</m:t>
+              </m:r>
+            </m:e>
+            <m:sub>
+              <m:r>
+                <w:rPr>
+                  <w:rFonts w:ascii="Cambria Math" w:eastAsiaTheme="minorEastAsia" w:hAnsi="Cambria Math"/>
+                  <w:lang w:val="en-US"/>
+                </w:rPr>
+                <m:t>c</m:t>
+              </m:r>
+            </m:sub>
+          </m:sSub>
+          <m:r>
+            <w:rPr>
+              <w:rFonts w:ascii="Cambria Math" w:eastAsiaTheme="minorEastAsia" w:hAnsi="Cambria Math"/>
+              <w:lang w:val="en-US"/>
+            </w:rPr>
+            <m:t>=</m:t>
+          </m:r>
+          <m:f>
+            <m:fPr>
+              <m:ctrlPr>
+                <w:rPr>
+                  <w:rFonts w:ascii="Cambria Math" w:eastAsiaTheme="minorEastAsia" w:hAnsi="Cambria Math"/>
+                  <w:i/>
+                  <w:lang w:val="en-US"/>
+                </w:rPr>
+              </m:ctrlPr>
+            </m:fPr>
+            <m:num>
+              <m:r>
+                <w:rPr>
+                  <w:rFonts w:ascii="Cambria Math" w:eastAsiaTheme="minorEastAsia" w:hAnsi="Cambria Math"/>
+                  <w:lang w:val="en-US"/>
+                </w:rPr>
+                <m:t>1</m:t>
+              </m:r>
+            </m:num>
+            <m:den>
+              <m:r>
+                <w:rPr>
+                  <w:rFonts w:ascii="Cambria Math" w:eastAsiaTheme="minorEastAsia" w:hAnsi="Cambria Math"/>
+                  <w:lang w:val="en-US"/>
+                </w:rPr>
+                <m:t>R24⋅C3</m:t>
+              </m:r>
+            </m:den>
+          </m:f>
+          <m:r>
+            <w:rPr>
+              <w:rFonts w:ascii="Cambria Math" w:eastAsiaTheme="minorEastAsia" w:hAnsi="Cambria Math"/>
+              <w:lang w:val="en-US"/>
+            </w:rPr>
+            <m:t>=2π30kHz</m:t>
+          </m:r>
+        </m:oMath>
+      </m:oMathPara>
     </w:p>
     <w:p>
       <w:pPr>
@@ -1424,7 +1073,7 @@
                       <w:rFonts w:ascii="Cambria Math" w:eastAsiaTheme="minorEastAsia" w:hAnsi="Cambria Math"/>
                       <w:lang w:val="en-US"/>
                     </w:rPr>
-                    <m:t>cc</m:t>
+                    <m:t>CC</m:t>
                   </m:r>
                 </m:sub>
               </m:sSub>
@@ -1664,13 +1313,6 @@
               </m:ctrlPr>
             </m:fPr>
             <m:num>
-              <m:r>
-                <w:rPr>
-                  <w:rFonts w:ascii="Cambria Math" w:eastAsiaTheme="minorEastAsia" w:hAnsi="Cambria Math"/>
-                  <w:lang w:val="en-US"/>
-                </w:rPr>
-                <m:t>-</m:t>
-              </m:r>
               <m:sSub>
                 <m:sSubPr>
                   <m:ctrlPr>
@@ -1696,7 +1338,7 @@
                       <w:rFonts w:ascii="Cambria Math" w:eastAsiaTheme="minorEastAsia" w:hAnsi="Cambria Math"/>
                       <w:lang w:val="en-US"/>
                     </w:rPr>
-                    <m:t>CC</m:t>
+                    <m:t>DD</m:t>
                   </m:r>
                 </m:sub>
               </m:sSub>
@@ -1928,7 +1570,7 @@
           <w:rFonts w:eastAsiaTheme="minorEastAsia"/>
           <w:lang w:val="en-US"/>
         </w:rPr>
-        <w:t>Vcc</w:t>
+        <w:t>Vref</w:t>
       </w:r>
       <w:proofErr w:type="spellEnd"/>
       <w:r>
@@ -1936,7 +1578,7 @@
           <w:rFonts w:eastAsiaTheme="minorEastAsia"/>
           <w:lang w:val="en-US"/>
         </w:rPr>
-        <w:t>=</w:t>
+        <w:t xml:space="preserve"> = 2.5, </w:t>
       </w:r>
       <w:proofErr w:type="spellStart"/>
       <w:r>
@@ -1944,38 +1586,93 @@
           <w:rFonts w:eastAsiaTheme="minorEastAsia"/>
           <w:lang w:val="en-US"/>
         </w:rPr>
-        <w:t>Vref</w:t>
+        <w:t>vcc</w:t>
       </w:r>
       <w:proofErr w:type="spellEnd"/>
-    </w:p>
-    <w:p>
-      <w:pPr>
-        <w:rPr>
-          <w:rFonts w:eastAsiaTheme="minorEastAsia"/>
-          <w:lang w:val="en-US"/>
-        </w:rPr>
-      </w:pPr>
-      <w:r>
-        <w:rPr>
-          <w:rFonts w:eastAsiaTheme="minorEastAsia"/>
-          <w:lang w:val="en-US"/>
-        </w:rPr>
-        <w:t>R35 is the smallest, so set that to 1000 ohm</w:t>
-      </w:r>
-    </w:p>
-    <w:p>
-      <w:pPr>
-        <w:rPr>
-          <w:rFonts w:eastAsiaTheme="minorEastAsia"/>
-          <w:lang w:val="en-US"/>
-        </w:rPr>
-      </w:pPr>
+      <w:r>
+        <w:rPr>
+          <w:rFonts w:eastAsiaTheme="minorEastAsia"/>
+          <w:lang w:val="en-US"/>
+        </w:rPr>
+        <w:t xml:space="preserve"> = 15, </w:t>
+      </w:r>
       <w:proofErr w:type="spellStart"/>
       <w:r>
         <w:rPr>
           <w:rFonts w:eastAsiaTheme="minorEastAsia"/>
           <w:lang w:val="en-US"/>
         </w:rPr>
+        <w:t>vee</w:t>
+      </w:r>
+      <w:proofErr w:type="spellEnd"/>
+      <w:r>
+        <w:rPr>
+          <w:rFonts w:eastAsiaTheme="minorEastAsia"/>
+          <w:lang w:val="en-US"/>
+        </w:rPr>
+        <w:t xml:space="preserve"> = </w:t>
+      </w:r>
+      <w:proofErr w:type="gramStart"/>
+      <w:r>
+        <w:rPr>
+          <w:rFonts w:eastAsiaTheme="minorEastAsia"/>
+          <w:lang w:val="en-US"/>
+        </w:rPr>
+        <w:t>0</w:t>
+      </w:r>
+      <w:proofErr w:type="gramEnd"/>
+      <w:r>
+        <w:rPr>
+          <w:rFonts w:eastAsiaTheme="minorEastAsia"/>
+          <w:lang w:val="en-US"/>
+        </w:rPr>
+        <w:t>.</w:t>
+      </w:r>
+    </w:p>
+    <w:p>
+      <w:pPr>
+        <w:rPr>
+          <w:rFonts w:eastAsiaTheme="minorEastAsia"/>
+          <w:lang w:val="en-US"/>
+        </w:rPr>
+      </w:pPr>
+      <w:r>
+        <w:rPr>
+          <w:rFonts w:eastAsiaTheme="minorEastAsia"/>
+          <w:lang w:val="en-US"/>
+        </w:rPr>
+        <w:t xml:space="preserve">Current through R17 must not exceed 100 </w:t>
+      </w:r>
+      <w:proofErr w:type="spellStart"/>
+      <w:r>
+        <w:rPr>
+          <w:rFonts w:eastAsiaTheme="minorEastAsia"/>
+          <w:lang w:val="en-US"/>
+        </w:rPr>
+        <w:t>uA</w:t>
+      </w:r>
+      <w:proofErr w:type="spellEnd"/>
+      <w:r>
+        <w:rPr>
+          <w:rFonts w:eastAsiaTheme="minorEastAsia"/>
+          <w:lang w:val="en-US"/>
+        </w:rPr>
+        <w:t xml:space="preserve">. </w:t>
+      </w:r>
+    </w:p>
+    <w:p>
+      <w:pPr>
+        <w:rPr>
+          <w:rFonts w:eastAsiaTheme="minorEastAsia"/>
+          <w:lang w:val="en-US"/>
+        </w:rPr>
+      </w:pPr>
+      <w:proofErr w:type="spellStart"/>
+      <w:r>
+        <w:rPr>
+          <w:rFonts w:eastAsiaTheme="minorEastAsia"/>
+          <w:lang w:val="en-US"/>
+        </w:rPr>
         <w:t>Vh</w:t>
       </w:r>
       <w:proofErr w:type="spellEnd"/>
@@ -1984,7 +1681,21 @@
           <w:rFonts w:eastAsiaTheme="minorEastAsia"/>
           <w:lang w:val="en-US"/>
         </w:rPr>
-        <w:t xml:space="preserve"> = 3 V</w:t>
+        <w:t xml:space="preserve"> = </w:t>
+      </w:r>
+      <w:r>
+        <w:rPr>
+          <w:rFonts w:eastAsiaTheme="minorEastAsia"/>
+          <w:lang w:val="en-US"/>
+        </w:rPr>
+        <w:t>0.5</w:t>
+      </w:r>
+      <w:r>
+        <w:rPr>
+          <w:rFonts w:eastAsiaTheme="minorEastAsia"/>
+          <w:lang w:val="en-US"/>
+        </w:rPr>
+        <w:t xml:space="preserve"> V</w:t>
       </w:r>
     </w:p>
     <w:p>
@@ -2001,6 +1712,7 @@
           <w:rFonts w:eastAsiaTheme="minorEastAsia"/>
           <w:lang w:val="en-US"/>
         </w:rPr>
+        <w:lastRenderedPageBreak/>
         <w:t>Vl</w:t>
       </w:r>
       <w:proofErr w:type="spellEnd"/>
@@ -2010,24 +1722,137 @@
           <w:rFonts w:eastAsiaTheme="minorEastAsia"/>
           <w:lang w:val="en-US"/>
         </w:rPr>
-        <w:t xml:space="preserve"> = 2V</w:t>
-      </w:r>
-    </w:p>
-    <w:p>
-      <w:pPr>
-        <w:rPr>
-          <w:rFonts w:eastAsiaTheme="minorEastAsia"/>
-          <w:b/>
-          <w:lang w:val="en-US"/>
-        </w:rPr>
-      </w:pPr>
-      <w:r>
-        <w:rPr>
-          <w:rFonts w:eastAsiaTheme="minorEastAsia"/>
-          <w:b/>
-          <w:lang w:val="en-US"/>
-        </w:rPr>
-        <w:t xml:space="preserve">P-channel </w:t>
+        <w:t xml:space="preserve"> = </w:t>
+      </w:r>
+      <w:r>
+        <w:rPr>
+          <w:rFonts w:eastAsiaTheme="minorEastAsia"/>
+          <w:lang w:val="en-US"/>
+        </w:rPr>
+        <w:t xml:space="preserve">0.4 </w:t>
+      </w:r>
+      <w:r>
+        <w:rPr>
+          <w:rFonts w:eastAsiaTheme="minorEastAsia"/>
+          <w:lang w:val="en-US"/>
+        </w:rPr>
+        <w:t>V</w:t>
+      </w:r>
+    </w:p>
+    <w:p>
+      <w:pPr>
+        <w:rPr>
+          <w:rFonts w:eastAsiaTheme="minorEastAsia"/>
+          <w:lang w:val="en-US"/>
+        </w:rPr>
+      </w:pPr>
+      <w:r>
+        <w:rPr>
+          <w:rFonts w:eastAsiaTheme="minorEastAsia"/>
+          <w:lang w:val="en-US"/>
+        </w:rPr>
+        <w:t xml:space="preserve">Values selected </w:t>
+      </w:r>
+      <w:proofErr w:type="gramStart"/>
+      <w:r>
+        <w:rPr>
+          <w:rFonts w:eastAsiaTheme="minorEastAsia"/>
+          <w:lang w:val="en-US"/>
+        </w:rPr>
+        <w:t>are:</w:t>
+      </w:r>
+      <w:proofErr w:type="gramEnd"/>
+      <w:r>
+        <w:rPr>
+          <w:rFonts w:eastAsiaTheme="minorEastAsia"/>
+          <w:lang w:val="en-US"/>
+        </w:rPr>
+        <w:t xml:space="preserve"> R17=4k02, R18 = 95k3 and R35 = 768. This gives a turn-off threshold of 0.499 V, and a turn-on threshold of 0.398 V</w:t>
+      </w:r>
+    </w:p>
+    <w:p>
+      <w:pPr>
+        <w:rPr>
+          <w:rFonts w:eastAsiaTheme="minorEastAsia"/>
+          <w:lang w:val="en-US"/>
+        </w:rPr>
+      </w:pPr>
+      <w:r>
+        <w:rPr>
+          <w:rFonts w:eastAsiaTheme="minorEastAsia"/>
+          <w:b/>
+          <w:lang w:val="en-US"/>
+        </w:rPr>
+        <w:t>Inverting comparator, reference signal</w:t>
+      </w:r>
+      <w:r>
+        <w:rPr>
+          <w:rFonts w:eastAsiaTheme="minorEastAsia"/>
+          <w:lang w:val="en-US"/>
+        </w:rPr>
+        <w:t xml:space="preserve">. </w:t>
+      </w:r>
+    </w:p>
+    <w:p>
+      <w:pPr>
+        <w:rPr>
+          <w:rFonts w:eastAsiaTheme="minorEastAsia"/>
+          <w:b/>
+          <w:lang w:val="en-US"/>
+        </w:rPr>
+      </w:pPr>
+      <w:r>
+        <w:rPr>
+          <w:rFonts w:eastAsiaTheme="minorEastAsia"/>
+          <w:lang w:val="en-US"/>
+        </w:rPr>
+        <w:t xml:space="preserve">Current should be limited, so these will be </w:t>
+      </w:r>
+      <w:r>
+        <w:rPr>
+          <w:rFonts w:eastAsiaTheme="minorEastAsia"/>
+          <w:lang w:val="en-US"/>
+        </w:rPr>
+        <w:t>1</w:t>
+      </w:r>
+      <w:r>
+        <w:rPr>
+          <w:rFonts w:eastAsiaTheme="minorEastAsia"/>
+          <w:lang w:val="en-US"/>
+        </w:rPr>
+        <w:t>0k</w:t>
+      </w:r>
+      <w:r>
+        <w:rPr>
+          <w:rFonts w:eastAsiaTheme="minorEastAsia"/>
+          <w:lang w:val="en-US"/>
+        </w:rPr>
+        <w:t xml:space="preserve"> each</w:t>
+      </w:r>
+    </w:p>
+    <w:p>
+      <w:pPr>
+        <w:rPr>
+          <w:rFonts w:eastAsiaTheme="minorEastAsia"/>
+          <w:b/>
+          <w:lang w:val="en-US"/>
+        </w:rPr>
+      </w:pPr>
+      <w:r>
+        <w:rPr>
+          <w:rFonts w:eastAsiaTheme="minorEastAsia"/>
+          <w:b/>
+          <w:lang w:val="en-US"/>
+        </w:rPr>
+        <w:t>N</w:t>
+      </w:r>
+      <w:r>
+        <w:rPr>
+          <w:rFonts w:eastAsiaTheme="minorEastAsia"/>
+          <w:b/>
+          <w:lang w:val="en-US"/>
+        </w:rPr>
+        <w:t xml:space="preserve">-channel </w:t>
       </w:r>
       <w:proofErr w:type="spellStart"/>
       <w:r>
@@ -2068,7 +1893,35 @@
           <w:rFonts w:eastAsiaTheme="minorEastAsia"/>
           <w:lang w:val="en-US"/>
         </w:rPr>
-        <w:t>Voltage is always either 5 or -15, so a resistance of 15k will give a nice round number for the current.</w:t>
+        <w:t xml:space="preserve">Voltage is always either </w:t>
+      </w:r>
+      <w:r>
+        <w:rPr>
+          <w:rFonts w:eastAsiaTheme="minorEastAsia"/>
+          <w:lang w:val="en-US"/>
+        </w:rPr>
+        <w:t>15 or 0</w:t>
+      </w:r>
+      <w:r>
+        <w:rPr>
+          <w:rFonts w:eastAsiaTheme="minorEastAsia"/>
+          <w:lang w:val="en-US"/>
+        </w:rPr>
+        <w:t>, so a resistance of 1</w:t>
+      </w:r>
+      <w:r>
+        <w:rPr>
+          <w:rFonts w:eastAsiaTheme="minorEastAsia"/>
+          <w:lang w:val="en-US"/>
+        </w:rPr>
+        <w:t>0</w:t>
+      </w:r>
+      <w:r>
+        <w:rPr>
+          <w:rFonts w:eastAsiaTheme="minorEastAsia"/>
+          <w:lang w:val="en-US"/>
+        </w:rPr>
+        <w:t>k.</w:t>
       </w:r>
     </w:p>
     <w:p>
@@ -2136,16 +1989,16 @@
         </w:rPr>
         <w:t xml:space="preserve"> 3.3 V.</w:t>
       </w:r>
-    </w:p>
-    <w:p>
-      <w:pPr>
-        <w:rPr>
-          <w:rFonts w:eastAsiaTheme="minorEastAsia"/>
-          <w:lang w:val="en-US"/>
-        </w:rPr>
-      </w:pPr>
       <w:bookmarkStart w:id="0" w:name="_GoBack"/>
       <w:bookmarkEnd w:id="0"/>
+    </w:p>
+    <w:p>
+      <w:pPr>
+        <w:rPr>
+          <w:rFonts w:eastAsiaTheme="minorEastAsia"/>
+          <w:lang w:val="en-US"/>
+        </w:rPr>
+      </w:pPr>
     </w:p>
     <w:p>
       <w:pPr>
@@ -2596,6 +2449,17 @@
       <w:color w:val="808080"/>
     </w:rPr>
   </w:style>
+  <w:style w:type="character" w:styleId="Hyperlink">
+    <w:name w:val="Hyperlink"/>
+    <w:basedOn w:val="DefaultParagraphFont"/>
+    <w:uiPriority w:val="99"/>
+    <w:unhideWhenUsed/>
+    <w:rsid w:val="005E3428"/>
+    <w:rPr>
+      <w:color w:val="0563C1" w:themeColor="hyperlink"/>
+      <w:u w:val="single"/>
+    </w:rPr>
+  </w:style>
 </w:styles>
 </file>
 

</xml_diff>